<commit_message>
optimization: Complete House Prices with Lasso as best model - all linear models pass SQA standards
</commit_message>
<xml_diff>
--- a/sqa-documents/change-requests/CR-002_Titanic_RF_Hyperparameter_Optimization.docx
+++ b/sqa-documents/change-requests/CR-002_Titanic_RF_Hyperparameter_Optimization.docx
@@ -676,7 +676,6 @@
               <w:rPr>
                 <w:b w:val="0"/>
               </w:rPr>
-              <w:lastRenderedPageBreak/>
               <w:t>Impact Assessments</w:t>
             </w:r>
           </w:p>
@@ -995,16 +994,9 @@
         </w:tc>
       </w:tr>
     </w:tbl>
-    <w:p>
-      <w:pPr>
-        <w:pStyle w:val="figtitle"/>
-        <w:ind w:left="0" w:firstLine="0"/>
-        <w:jc w:val="both"/>
-      </w:pPr>
-    </w:p>
     <w:p/>
     <w:sectPr>
-      <w:pgSz w:w="12240" w:h="15840"/>
+      <w:pgSz w:w="12240" w:h="20160" w:code="5"/>
       <w:pgMar w:top="284" w:right="1440" w:bottom="284" w:left="1440" w:header="720" w:footer="720" w:gutter="0"/>
       <w:cols w:space="720"/>
       <w:docGrid w:linePitch="360"/>
@@ -2990,6 +2982,7 @@
   <w:style w:type="character" w:default="1" w:styleId="DefaultParagraphFont">
     <w:name w:val="Default Paragraph Font"/>
     <w:uiPriority w:val="1"/>
+    <w:semiHidden/>
     <w:unhideWhenUsed/>
   </w:style>
   <w:style w:type="table" w:default="1" w:styleId="TableNormal">
@@ -3099,6 +3092,53 @@
       <w:color w:val="000000"/>
       <w:sz w:val="24"/>
       <w:szCs w:val="20"/>
+    </w:rPr>
+  </w:style>
+  <w:style w:type="paragraph" w:styleId="FootnoteText">
+    <w:name w:val="footnote text"/>
+    <w:aliases w:val="Footnote Text Char Char Char,Footnote Text Char Char,Char, Char,نص حاشية سفلية1 Char,نص حاشية سفلية1 Char Char Char,نص حاشية سفلية1 Char Char,نص حاشية سفلية1,r, Char Char Char Char Char Char Char,Char Char Char Char Char,Cha"/>
+    <w:basedOn w:val="Normal"/>
+    <w:link w:val="FootnoteTextChar"/>
+    <w:uiPriority w:val="99"/>
+    <w:unhideWhenUsed/>
+    <w:rsid w:val="006B65C1"/>
+    <w:pPr>
+      <w:widowControl/>
+      <w:bidi/>
+      <w:jc w:val="left"/>
+    </w:pPr>
+    <w:rPr>
+      <w:rFonts w:asciiTheme="minorHAnsi" w:eastAsiaTheme="minorHAnsi" w:hAnsiTheme="minorHAnsi" w:cstheme="minorBidi"/>
+      <w:color w:val="auto"/>
+      <w:kern w:val="2"/>
+      <w:sz w:val="28"/>
+      <w14:ligatures w14:val="standardContextual"/>
+    </w:rPr>
+  </w:style>
+  <w:style w:type="character" w:customStyle="1" w:styleId="FootnoteTextChar">
+    <w:name w:val="Footnote Text Char"/>
+    <w:aliases w:val="Footnote Text Char Char Char Char,Footnote Text Char Char Char1,Char Char, Char Char,نص حاشية سفلية1 Char Char1,نص حاشية سفلية1 Char Char Char Char,نص حاشية سفلية1 Char Char Char1,نص حاشية سفلية1 Char1,r Char,Cha Char"/>
+    <w:basedOn w:val="DefaultParagraphFont"/>
+    <w:link w:val="FootnoteText"/>
+    <w:uiPriority w:val="99"/>
+    <w:rsid w:val="006B65C1"/>
+    <w:rPr>
+      <w:kern w:val="2"/>
+      <w:sz w:val="28"/>
+      <w:szCs w:val="20"/>
+      <w14:ligatures w14:val="standardContextual"/>
+    </w:rPr>
+  </w:style>
+  <w:style w:type="character" w:styleId="FootnoteReference">
+    <w:name w:val="footnote reference"/>
+    <w:aliases w:val="Footnote Reference1,Footnote Reference2,Footnote Reference11,Footnote Reference21,Footnote Reference12,Footnote Reference22,Footnote Reference13,Footnote Reference23,Footnote Reference111,Footnote Reference211,Footnote Reference121"/>
+    <w:basedOn w:val="DefaultParagraphFont"/>
+    <w:uiPriority w:val="99"/>
+    <w:unhideWhenUsed/>
+    <w:rsid w:val="006B65C1"/>
+    <w:rPr>
+      <w:sz w:val="28"/>
+      <w:vertAlign w:val="superscript"/>
     </w:rPr>
   </w:style>
 </w:styles>

</xml_diff>